<commit_message>
Update informe final de proyecto
</commit_message>
<xml_diff>
--- a/Informe Final/Informe Final del Proyecto.docx
+++ b/Informe Final/Informe Final del Proyecto.docx
@@ -1,6 +1,6 @@
 
 <file path=word/document.xml><?xml version="1.0" encoding="utf-8"?>
-<w:document xmlns:wpc="http://schemas.microsoft.com/office/word/2010/wordprocessingCanvas" xmlns:cx="http://schemas.microsoft.com/office/drawing/2014/chartex" xmlns:cx1="http://schemas.microsoft.com/office/drawing/2015/9/8/chartex" xmlns:mc="http://schemas.openxmlformats.org/markup-compatibility/2006" xmlns:o="urn:schemas-microsoft-com:office:office" xmlns:r="http://schemas.openxmlformats.org/officeDocument/2006/relationships" xmlns:m="http://schemas.openxmlformats.org/officeDocument/2006/math" xmlns:v="urn:schemas-microsoft-com:vml" xmlns:wp14="http://schemas.microsoft.com/office/word/2010/wordprocessingDrawing" xmlns:wp="http://schemas.openxmlformats.org/drawingml/2006/wordprocessingDrawing" xmlns:w10="urn:schemas-microsoft-com:office:word" xmlns:w="http://schemas.openxmlformats.org/wordprocessingml/2006/main" xmlns:w14="http://schemas.microsoft.com/office/word/2010/wordml" xmlns:w15="http://schemas.microsoft.com/office/word/2012/wordml" xmlns:w16se="http://schemas.microsoft.com/office/word/2015/wordml/symex" xmlns:wpg="http://schemas.microsoft.com/office/word/2010/wordprocessingGroup" xmlns:wpi="http://schemas.microsoft.com/office/word/2010/wordprocessingInk" xmlns:wne="http://schemas.microsoft.com/office/word/2006/wordml" xmlns:wps="http://schemas.microsoft.com/office/word/2010/wordprocessingShape" mc:Ignorable="w14 w15 w16se wp14">
+<w:document xmlns:wpc="http://schemas.microsoft.com/office/word/2010/wordprocessingCanvas" xmlns:cx="http://schemas.microsoft.com/office/drawing/2014/chartex" xmlns:cx1="http://schemas.microsoft.com/office/drawing/2015/9/8/chartex" xmlns:cx2="http://schemas.microsoft.com/office/drawing/2015/10/21/chartex" xmlns:cx3="http://schemas.microsoft.com/office/drawing/2016/5/9/chartex" xmlns:cx4="http://schemas.microsoft.com/office/drawing/2016/5/10/chartex" xmlns:cx5="http://schemas.microsoft.com/office/drawing/2016/5/11/chartex" xmlns:cx6="http://schemas.microsoft.com/office/drawing/2016/5/12/chartex" xmlns:cx7="http://schemas.microsoft.com/office/drawing/2016/5/13/chartex" xmlns:cx8="http://schemas.microsoft.com/office/drawing/2016/5/14/chartex" xmlns:mc="http://schemas.openxmlformats.org/markup-compatibility/2006" xmlns:aink="http://schemas.microsoft.com/office/drawing/2016/ink" xmlns:am3d="http://schemas.microsoft.com/office/drawing/2017/model3d" xmlns:o="urn:schemas-microsoft-com:office:office" xmlns:oel="http://schemas.microsoft.com/office/2019/extlst" xmlns:r="http://schemas.openxmlformats.org/officeDocument/2006/relationships" xmlns:m="http://schemas.openxmlformats.org/officeDocument/2006/math" xmlns:v="urn:schemas-microsoft-com:vml" xmlns:wp14="http://schemas.microsoft.com/office/word/2010/wordprocessingDrawing" xmlns:wp="http://schemas.openxmlformats.org/drawingml/2006/wordprocessingDrawing" xmlns:w10="urn:schemas-microsoft-com:office:word" xmlns:w="http://schemas.openxmlformats.org/wordprocessingml/2006/main" xmlns:w14="http://schemas.microsoft.com/office/word/2010/wordml" xmlns:w15="http://schemas.microsoft.com/office/word/2012/wordml" xmlns:w16cex="http://schemas.microsoft.com/office/word/2018/wordml/cex" xmlns:w16cid="http://schemas.microsoft.com/office/word/2016/wordml/cid" xmlns:w16="http://schemas.microsoft.com/office/word/2018/wordml" xmlns:w16sdtdh="http://schemas.microsoft.com/office/word/2020/wordml/sdtdatahash" xmlns:w16se="http://schemas.microsoft.com/office/word/2015/wordml/symex" xmlns:wpg="http://schemas.microsoft.com/office/word/2010/wordprocessingGroup" xmlns:wpi="http://schemas.microsoft.com/office/word/2010/wordprocessingInk" xmlns:wne="http://schemas.microsoft.com/office/word/2006/wordml" xmlns:wps="http://schemas.microsoft.com/office/word/2010/wordprocessingShape" mc:Ignorable="w14 w15 w16se w16cid w16 w16cex w16sdtdh wp14">
   <w:background w:color="FFF2CC" w:themeColor="accent4" w:themeTint="33"/>
   <w:body>
     <w:p>
@@ -46,8 +46,11 @@
     </w:p>
     <w:p>
       <w:r>
+        <w:rPr>
+          <w:noProof/>
+        </w:rPr>
         <w:drawing>
-          <wp:inline distT="0" distB="0" distL="0" distR="0" wp14:anchorId="2BD9F9D1" wp14:editId="12D9934D">
+          <wp:inline distT="0" distB="0" distL="0" distR="0" wp14:anchorId="574C09F2" wp14:editId="1B266621">
             <wp:extent cx="5201920" cy="2312236"/>
             <wp:effectExtent l="0" t="0" r="0" b="0"/>
             <wp:docPr id="3074" name="Picture 2" descr="International Week en Florida Universitaria - ACADE"/>
@@ -94,7 +97,6 @@
                       <a:avLst/>
                     </a:prstGeom>
                     <a:noFill/>
-                    <a:extLst/>
                   </pic:spPr>
                 </pic:pic>
               </a:graphicData>
@@ -182,7 +184,31 @@
           <w:sz w:val="32"/>
           <w:szCs w:val="36"/>
         </w:rPr>
-        <w:t>dacoma@</w:t>
+        <w:t>dacoma@floridauniversitaria.es</w:t>
+      </w:r>
+    </w:p>
+    <w:p>
+      <w:pPr>
+        <w:jc w:val="center"/>
+        <w:rPr>
+          <w:color w:val="FF0000"/>
+          <w:sz w:val="32"/>
+          <w:szCs w:val="36"/>
+        </w:rPr>
+      </w:pPr>
+      <w:r>
+        <w:rPr>
+          <w:sz w:val="32"/>
+          <w:szCs w:val="36"/>
+        </w:rPr>
+        <w:t>Haitian Ji</w:t>
+      </w:r>
+      <w:r>
+        <w:rPr>
+          <w:sz w:val="32"/>
+          <w:szCs w:val="36"/>
+        </w:rPr>
+        <w:t xml:space="preserve">: </w:t>
       </w:r>
       <w:r>
         <w:rPr>
@@ -191,24 +217,24 @@
           <w:sz w:val="32"/>
           <w:szCs w:val="36"/>
         </w:rPr>
-        <w:t>floridauniversitaria.es</w:t>
-      </w:r>
-    </w:p>
-    <w:p>
-      <w:pPr>
-        <w:jc w:val="center"/>
-        <w:rPr>
-          <w:color w:val="FF0000"/>
-          <w:sz w:val="32"/>
-          <w:szCs w:val="36"/>
-        </w:rPr>
-      </w:pPr>
-      <w:r>
-        <w:rPr>
-          <w:sz w:val="32"/>
-          <w:szCs w:val="36"/>
-        </w:rPr>
-        <w:t>Haitian Ji</w:t>
+        <w:t>haji@floridauniversitaria.es</w:t>
+      </w:r>
+    </w:p>
+    <w:p>
+      <w:pPr>
+        <w:jc w:val="center"/>
+        <w:rPr>
+          <w:b/>
+          <w:sz w:val="32"/>
+          <w:szCs w:val="36"/>
+        </w:rPr>
+      </w:pPr>
+      <w:r>
+        <w:rPr>
+          <w:sz w:val="32"/>
+          <w:szCs w:val="36"/>
+        </w:rPr>
+        <w:t>Iván López</w:t>
       </w:r>
       <w:r>
         <w:rPr>
@@ -224,7 +250,7 @@
           <w:sz w:val="32"/>
           <w:szCs w:val="36"/>
         </w:rPr>
-        <w:t>haji@</w:t>
+        <w:t>ivloca</w:t>
       </w:r>
       <w:r>
         <w:rPr>
@@ -233,7 +259,7 @@
           <w:sz w:val="32"/>
           <w:szCs w:val="36"/>
         </w:rPr>
-        <w:t>floridauniversitaria.es</w:t>
+        <w:t>@floridauniversitaria.es</w:t>
       </w:r>
     </w:p>
     <w:p>
@@ -250,7 +276,7 @@
           <w:sz w:val="32"/>
           <w:szCs w:val="36"/>
         </w:rPr>
-        <w:t>Iván López</w:t>
+        <w:t>Diego Sánchez</w:t>
       </w:r>
       <w:r>
         <w:rPr>
@@ -266,68 +292,88 @@
           <w:sz w:val="32"/>
           <w:szCs w:val="36"/>
         </w:rPr>
-        <w:t>ivloca</w:t>
-      </w:r>
-      <w:r>
+        <w:t>disaru@floridauniversitaria.es</w:t>
+      </w:r>
+    </w:p>
+    <w:p>
+      <w:pPr>
+        <w:jc w:val="center"/>
         <w:rPr>
           <w:b/>
           <w:color w:val="FF0000"/>
           <w:sz w:val="32"/>
           <w:szCs w:val="36"/>
         </w:rPr>
-        <w:t>@</w:t>
-      </w:r>
-      <w:r>
+      </w:pPr>
+      <w:r>
+        <w:rPr>
+          <w:sz w:val="32"/>
+          <w:szCs w:val="36"/>
+        </w:rPr>
+        <w:t>Marcos Simón</w:t>
+      </w:r>
+      <w:r>
+        <w:rPr>
+          <w:sz w:val="32"/>
+          <w:szCs w:val="36"/>
+        </w:rPr>
+        <w:t xml:space="preserve">: </w:t>
+      </w:r>
+      <w:hyperlink r:id="rId9" w:history="1">
+        <w:r>
+          <w:rPr>
+            <w:rStyle w:val="Hipervnculo"/>
+            <w:b/>
+            <w:sz w:val="32"/>
+            <w:szCs w:val="36"/>
+          </w:rPr>
+          <w:t>masica@floridauniversitaria.es</w:t>
+        </w:r>
+      </w:hyperlink>
+    </w:p>
+    <w:p>
+      <w:pPr>
+        <w:jc w:val="center"/>
         <w:rPr>
           <w:b/>
           <w:color w:val="FF0000"/>
           <w:sz w:val="32"/>
           <w:szCs w:val="36"/>
         </w:rPr>
-        <w:t>floridauniversitaria.es</w:t>
-      </w:r>
+      </w:pPr>
     </w:p>
     <w:p>
       <w:pPr>
         <w:jc w:val="center"/>
         <w:rPr>
           <w:b/>
-          <w:sz w:val="32"/>
-          <w:szCs w:val="36"/>
-        </w:rPr>
-      </w:pPr>
-      <w:r>
-        <w:rPr>
-          <w:sz w:val="32"/>
-          <w:szCs w:val="36"/>
-        </w:rPr>
-        <w:t>Diego Sánchez</w:t>
-      </w:r>
-      <w:r>
-        <w:rPr>
-          <w:sz w:val="32"/>
-          <w:szCs w:val="36"/>
-        </w:rPr>
-        <w:t xml:space="preserve">: </w:t>
-      </w:r>
-      <w:r>
+          <w:color w:val="FF0000"/>
+          <w:sz w:val="32"/>
+          <w:szCs w:val="36"/>
+        </w:rPr>
+      </w:pPr>
+    </w:p>
+    <w:p>
+      <w:pPr>
+        <w:jc w:val="center"/>
         <w:rPr>
           <w:b/>
           <w:color w:val="FF0000"/>
           <w:sz w:val="32"/>
           <w:szCs w:val="36"/>
         </w:rPr>
-        <w:t>disaru@</w:t>
-      </w:r>
-      <w:r>
+      </w:pPr>
+    </w:p>
+    <w:p>
+      <w:pPr>
+        <w:jc w:val="center"/>
         <w:rPr>
           <w:b/>
           <w:color w:val="FF0000"/>
           <w:sz w:val="32"/>
           <w:szCs w:val="36"/>
         </w:rPr>
-        <w:t>floridauniversitaria.es</w:t>
-      </w:r>
+      </w:pPr>
     </w:p>
     <w:p>
       <w:pPr>
@@ -339,29 +385,6 @@
           <w:szCs w:val="36"/>
         </w:rPr>
       </w:pPr>
-      <w:r>
-        <w:rPr>
-          <w:sz w:val="32"/>
-          <w:szCs w:val="36"/>
-        </w:rPr>
-        <w:t>Marcos Simón</w:t>
-      </w:r>
-      <w:r>
-        <w:rPr>
-          <w:sz w:val="32"/>
-          <w:szCs w:val="36"/>
-        </w:rPr>
-        <w:t xml:space="preserve">: </w:t>
-      </w:r>
-      <w:r>
-        <w:rPr>
-          <w:b/>
-          <w:color w:val="FF0000"/>
-          <w:sz w:val="32"/>
-          <w:szCs w:val="36"/>
-        </w:rPr>
-        <w:t>masica@floridauniversitaria.es</w:t>
-      </w:r>
     </w:p>
     <w:p>
       <w:pPr>
@@ -376,6 +399,7 @@
           <w:sz w:val="56"/>
           <w:szCs w:val="36"/>
         </w:rPr>
+        <w:lastRenderedPageBreak/>
         <w:t>Descripción General</w:t>
       </w:r>
       <w:r>
@@ -442,7 +466,28 @@
           <w:sz w:val="32"/>
           <w:szCs w:val="36"/>
         </w:rPr>
-        <w:t>plicación donde podemos acceder a todos los servicios de Florida Universitaria de forma Fácil</w:t>
+        <w:t xml:space="preserve">plicación donde podemos acceder a todos los servicios de Florida Universitaria de forma </w:t>
+      </w:r>
+      <w:r>
+        <w:rPr>
+          <w:sz w:val="32"/>
+          <w:szCs w:val="36"/>
+        </w:rPr>
+        <w:t>f</w:t>
+      </w:r>
+      <w:r>
+        <w:rPr>
+          <w:sz w:val="32"/>
+          <w:szCs w:val="36"/>
+        </w:rPr>
+        <w:t>ácil</w:t>
+      </w:r>
+      <w:r>
+        <w:rPr>
+          <w:sz w:val="32"/>
+          <w:szCs w:val="36"/>
+        </w:rPr>
+        <w:t xml:space="preserve"> y sencilla</w:t>
       </w:r>
       <w:r>
         <w:rPr>
@@ -470,7 +515,21 @@
           <w:sz w:val="32"/>
           <w:szCs w:val="36"/>
         </w:rPr>
-        <w:t xml:space="preserve">edan satisfacer sus necesidades, por eso decidimos crear </w:t>
+        <w:t xml:space="preserve">edan </w:t>
+      </w:r>
+      <w:r>
+        <w:rPr>
+          <w:sz w:val="32"/>
+          <w:szCs w:val="36"/>
+        </w:rPr>
+        <w:t>realizar tareas que a menudo se pueden complicar como puede ser realizar reuniones</w:t>
+      </w:r>
+      <w:r>
+        <w:rPr>
+          <w:sz w:val="32"/>
+          <w:szCs w:val="36"/>
+        </w:rPr>
+        <w:t xml:space="preserve">, por eso decidimos crear </w:t>
       </w:r>
       <w:r>
         <w:rPr>
@@ -499,8 +558,31 @@
           <w:sz w:val="32"/>
           <w:szCs w:val="36"/>
         </w:rPr>
-        <w:t>la cual te permite acceder a todos los servicios.</w:t>
-      </w:r>
+        <w:t>la cual te permite acceder a todos los servicios</w:t>
+      </w:r>
+      <w:r>
+        <w:rPr>
+          <w:sz w:val="32"/>
+          <w:szCs w:val="36"/>
+        </w:rPr>
+        <w:t xml:space="preserve"> del centro de forma rápida y cómoda</w:t>
+      </w:r>
+      <w:r>
+        <w:rPr>
+          <w:sz w:val="32"/>
+          <w:szCs w:val="36"/>
+        </w:rPr>
+        <w:t>.</w:t>
+      </w:r>
+    </w:p>
+    <w:p>
+      <w:pPr>
+        <w:jc w:val="center"/>
+        <w:rPr>
+          <w:sz w:val="32"/>
+          <w:szCs w:val="36"/>
+        </w:rPr>
+      </w:pPr>
     </w:p>
     <w:p>
       <w:pPr>
@@ -515,7 +597,6 @@
           <w:sz w:val="56"/>
           <w:szCs w:val="56"/>
         </w:rPr>
-        <w:lastRenderedPageBreak/>
         <w:t>Valoración Cualitativa</w:t>
       </w:r>
       <w:r>
@@ -534,54 +615,152 @@
           <w:szCs w:val="32"/>
         </w:rPr>
       </w:pPr>
-    </w:p>
-    <w:p>
-      <w:pPr>
-        <w:jc w:val="center"/>
-        <w:rPr>
-          <w:color w:val="FF0000"/>
-          <w:sz w:val="32"/>
-          <w:szCs w:val="36"/>
-        </w:rPr>
-      </w:pPr>
-    </w:p>
-    <w:p>
-      <w:pPr>
-        <w:jc w:val="center"/>
-        <w:rPr>
-          <w:sz w:val="32"/>
-          <w:szCs w:val="36"/>
-        </w:rPr>
-      </w:pPr>
-    </w:p>
-    <w:p>
-      <w:pPr>
-        <w:jc w:val="center"/>
-        <w:rPr>
-          <w:sz w:val="32"/>
-          <w:szCs w:val="36"/>
-        </w:rPr>
-      </w:pPr>
-    </w:p>
-    <w:p>
-      <w:pPr>
-        <w:jc w:val="center"/>
-        <w:rPr>
-          <w:sz w:val="32"/>
-          <w:szCs w:val="36"/>
-        </w:rPr>
-      </w:pPr>
-    </w:p>
-    <w:p>
-      <w:pPr>
-        <w:jc w:val="center"/>
-        <w:rPr>
-          <w:sz w:val="32"/>
-          <w:szCs w:val="36"/>
-        </w:rPr>
-      </w:pPr>
-      <w:bookmarkStart w:id="0" w:name="_GoBack"/>
-      <w:bookmarkEnd w:id="0"/>
+      <w:r>
+        <w:rPr>
+          <w:sz w:val="32"/>
+          <w:szCs w:val="32"/>
+        </w:rPr>
+        <w:t>El desarrollo del proyecto ha ido siempre hacia delante, claramente ha habido momentos de incertidumbre</w:t>
+      </w:r>
+      <w:r>
+        <w:rPr>
+          <w:sz w:val="32"/>
+          <w:szCs w:val="32"/>
+        </w:rPr>
+        <w:t xml:space="preserve"> y acelerones</w:t>
+      </w:r>
+      <w:r>
+        <w:rPr>
+          <w:sz w:val="32"/>
+          <w:szCs w:val="32"/>
+        </w:rPr>
+        <w:t xml:space="preserve"> dado que perseguíamos un objetivo ambicioso y complicado de proyectar</w:t>
+      </w:r>
+      <w:r>
+        <w:rPr>
+          <w:sz w:val="32"/>
+          <w:szCs w:val="32"/>
+        </w:rPr>
+        <w:t>.</w:t>
+      </w:r>
+      <w:r>
+        <w:rPr>
+          <w:sz w:val="32"/>
+          <w:szCs w:val="32"/>
+        </w:rPr>
+        <w:t xml:space="preserve"> </w:t>
+      </w:r>
+      <w:r>
+        <w:rPr>
+          <w:sz w:val="32"/>
+          <w:szCs w:val="32"/>
+        </w:rPr>
+        <w:t>Aquellos</w:t>
+      </w:r>
+      <w:r>
+        <w:rPr>
+          <w:sz w:val="32"/>
+          <w:szCs w:val="32"/>
+        </w:rPr>
+        <w:t xml:space="preserve"> momentos donde </w:t>
+      </w:r>
+      <w:r>
+        <w:rPr>
+          <w:sz w:val="32"/>
+          <w:szCs w:val="32"/>
+        </w:rPr>
+        <w:t>ha</w:t>
+      </w:r>
+      <w:r>
+        <w:rPr>
+          <w:sz w:val="32"/>
+          <w:szCs w:val="32"/>
+        </w:rPr>
+        <w:t xml:space="preserve"> habido más de estos momentos han sido a la hora de realizar </w:t>
+      </w:r>
+      <w:r>
+        <w:rPr>
+          <w:sz w:val="32"/>
+          <w:szCs w:val="32"/>
+        </w:rPr>
+        <w:t>toda la parte relacionada al</w:t>
+      </w:r>
+      <w:r>
+        <w:rPr>
+          <w:sz w:val="32"/>
+          <w:szCs w:val="32"/>
+        </w:rPr>
+        <w:t xml:space="preserve"> </w:t>
+      </w:r>
+      <w:proofErr w:type="spellStart"/>
+      <w:r>
+        <w:rPr>
+          <w:sz w:val="32"/>
+          <w:szCs w:val="32"/>
+        </w:rPr>
+        <w:t>backend</w:t>
+      </w:r>
+      <w:proofErr w:type="spellEnd"/>
+      <w:r>
+        <w:rPr>
+          <w:sz w:val="32"/>
+          <w:szCs w:val="32"/>
+        </w:rPr>
+        <w:t xml:space="preserve"> ya que nos veíamos en la necesidad de programar diferentes y nuevos tipos de código de los cuales desconocíamos</w:t>
+      </w:r>
+      <w:r>
+        <w:rPr>
+          <w:sz w:val="32"/>
+          <w:szCs w:val="32"/>
+        </w:rPr>
+        <w:t>. Ha fin de cuentas creemos que hemos obtenido un resultado bueno y parecido a lo que teníamos en mente desde minuto uno.</w:t>
+      </w:r>
+    </w:p>
+    <w:p>
+      <w:pPr>
+        <w:jc w:val="center"/>
+        <w:rPr>
+          <w:color w:val="FF0000"/>
+          <w:sz w:val="32"/>
+          <w:szCs w:val="36"/>
+        </w:rPr>
+      </w:pPr>
+    </w:p>
+    <w:p>
+      <w:pPr>
+        <w:jc w:val="center"/>
+        <w:rPr>
+          <w:sz w:val="32"/>
+          <w:szCs w:val="36"/>
+        </w:rPr>
+      </w:pPr>
+    </w:p>
+    <w:p>
+      <w:pPr>
+        <w:jc w:val="center"/>
+        <w:rPr>
+          <w:sz w:val="32"/>
+          <w:szCs w:val="36"/>
+        </w:rPr>
+      </w:pPr>
+    </w:p>
+    <w:p>
+      <w:pPr>
+        <w:jc w:val="center"/>
+        <w:rPr>
+          <w:sz w:val="32"/>
+          <w:szCs w:val="36"/>
+        </w:rPr>
+      </w:pPr>
+    </w:p>
+    <w:p>
+      <w:pPr>
+        <w:jc w:val="center"/>
+        <w:rPr>
+          <w:sz w:val="32"/>
+          <w:szCs w:val="36"/>
+        </w:rPr>
+      </w:pPr>
     </w:p>
     <w:p>
       <w:pPr>
@@ -680,46 +859,14 @@
           <w:szCs w:val="32"/>
         </w:rPr>
       </w:pPr>
-      <w:hyperlink r:id="rId9" w:history="1">
+      <w:hyperlink r:id="rId10" w:history="1">
         <w:r>
           <w:rPr>
             <w:rStyle w:val="Hipervnculo"/>
             <w:sz w:val="32"/>
             <w:szCs w:val="32"/>
           </w:rPr>
-          <w:t>Sitio WEB d</w:t>
-        </w:r>
-        <w:r>
-          <w:rPr>
-            <w:rStyle w:val="Hipervnculo"/>
-            <w:sz w:val="32"/>
-            <w:szCs w:val="32"/>
-          </w:rPr>
-          <w:t>e</w:t>
-        </w:r>
-        <w:r>
-          <w:rPr>
-            <w:rStyle w:val="Hipervnculo"/>
-            <w:sz w:val="32"/>
-            <w:szCs w:val="32"/>
-          </w:rPr>
-          <w:t xml:space="preserve"> ap</w:t>
-        </w:r>
-        <w:r>
-          <w:rPr>
-            <w:rStyle w:val="Hipervnculo"/>
-            <w:sz w:val="32"/>
-            <w:szCs w:val="32"/>
-          </w:rPr>
-          <w:t>o</w:t>
-        </w:r>
-        <w:r>
-          <w:rPr>
-            <w:rStyle w:val="Hipervnculo"/>
-            <w:sz w:val="32"/>
-            <w:szCs w:val="32"/>
-          </w:rPr>
-          <w:t>yo a la aplicación</w:t>
+          <w:t>Sitio WEB de apoyo a la aplicación</w:t>
         </w:r>
       </w:hyperlink>
     </w:p>
@@ -732,7 +879,7 @@
           <w:szCs w:val="32"/>
         </w:rPr>
       </w:pPr>
-      <w:hyperlink r:id="rId10" w:history="1">
+      <w:hyperlink r:id="rId11" w:history="1">
         <w:r>
           <w:rPr>
             <w:rStyle w:val="Hipervnculo"/>
@@ -752,7 +899,7 @@
           <w:szCs w:val="32"/>
         </w:rPr>
       </w:pPr>
-      <w:hyperlink r:id="rId11" w:history="1">
+      <w:hyperlink r:id="rId12" w:history="1">
         <w:r>
           <w:rPr>
             <w:rStyle w:val="Hipervnculo"/>
@@ -772,30 +919,14 @@
           <w:szCs w:val="32"/>
         </w:rPr>
       </w:pPr>
-      <w:hyperlink r:id="rId12" w:history="1">
+      <w:hyperlink r:id="rId13" w:history="1">
         <w:r>
           <w:rPr>
             <w:rStyle w:val="Hipervnculo"/>
             <w:sz w:val="32"/>
             <w:szCs w:val="32"/>
           </w:rPr>
-          <w:t>Repositorio G</w:t>
-        </w:r>
-        <w:r>
-          <w:rPr>
-            <w:rStyle w:val="Hipervnculo"/>
-            <w:sz w:val="32"/>
-            <w:szCs w:val="32"/>
-          </w:rPr>
-          <w:t>i</w:t>
-        </w:r>
-        <w:r>
-          <w:rPr>
-            <w:rStyle w:val="Hipervnculo"/>
-            <w:sz w:val="32"/>
-            <w:szCs w:val="32"/>
-          </w:rPr>
-          <w:t>tHub con todo el código fuente</w:t>
+          <w:t>Repositorio GitHub con todo el código fuente</w:t>
         </w:r>
       </w:hyperlink>
     </w:p>
@@ -810,7 +941,7 @@
       </w:pPr>
     </w:p>
     <w:sectPr>
-      <w:headerReference w:type="default" r:id="rId13"/>
+      <w:headerReference w:type="default" r:id="rId14"/>
       <w:pgSz w:w="11906" w:h="16838"/>
       <w:pgMar w:top="1417" w:right="1701" w:bottom="1417" w:left="1701" w:header="708" w:footer="708" w:gutter="0"/>
       <w:pgBorders w:offsetFrom="page">
@@ -827,7 +958,7 @@
 </file>
 
 <file path=word/endnotes.xml><?xml version="1.0" encoding="utf-8"?>
-<w:endnotes xmlns:wpc="http://schemas.microsoft.com/office/word/2010/wordprocessingCanvas" xmlns:cx="http://schemas.microsoft.com/office/drawing/2014/chartex" xmlns:cx1="http://schemas.microsoft.com/office/drawing/2015/9/8/chartex" xmlns:mc="http://schemas.openxmlformats.org/markup-compatibility/2006" xmlns:o="urn:schemas-microsoft-com:office:office" xmlns:r="http://schemas.openxmlformats.org/officeDocument/2006/relationships" xmlns:m="http://schemas.openxmlformats.org/officeDocument/2006/math" xmlns:v="urn:schemas-microsoft-com:vml" xmlns:wp14="http://schemas.microsoft.com/office/word/2010/wordprocessingDrawing" xmlns:wp="http://schemas.openxmlformats.org/drawingml/2006/wordprocessingDrawing" xmlns:w10="urn:schemas-microsoft-com:office:word" xmlns:w="http://schemas.openxmlformats.org/wordprocessingml/2006/main" xmlns:w14="http://schemas.microsoft.com/office/word/2010/wordml" xmlns:w15="http://schemas.microsoft.com/office/word/2012/wordml" xmlns:w16se="http://schemas.microsoft.com/office/word/2015/wordml/symex" xmlns:wpg="http://schemas.microsoft.com/office/word/2010/wordprocessingGroup" xmlns:wpi="http://schemas.microsoft.com/office/word/2010/wordprocessingInk" xmlns:wne="http://schemas.microsoft.com/office/word/2006/wordml" xmlns:wps="http://schemas.microsoft.com/office/word/2010/wordprocessingShape" mc:Ignorable="w14 w15 w16se wp14">
+<w:endnotes xmlns:wpc="http://schemas.microsoft.com/office/word/2010/wordprocessingCanvas" xmlns:cx="http://schemas.microsoft.com/office/drawing/2014/chartex" xmlns:cx1="http://schemas.microsoft.com/office/drawing/2015/9/8/chartex" xmlns:cx2="http://schemas.microsoft.com/office/drawing/2015/10/21/chartex" xmlns:cx3="http://schemas.microsoft.com/office/drawing/2016/5/9/chartex" xmlns:cx4="http://schemas.microsoft.com/office/drawing/2016/5/10/chartex" xmlns:cx5="http://schemas.microsoft.com/office/drawing/2016/5/11/chartex" xmlns:cx6="http://schemas.microsoft.com/office/drawing/2016/5/12/chartex" xmlns:cx7="http://schemas.microsoft.com/office/drawing/2016/5/13/chartex" xmlns:cx8="http://schemas.microsoft.com/office/drawing/2016/5/14/chartex" xmlns:mc="http://schemas.openxmlformats.org/markup-compatibility/2006" xmlns:aink="http://schemas.microsoft.com/office/drawing/2016/ink" xmlns:am3d="http://schemas.microsoft.com/office/drawing/2017/model3d" xmlns:o="urn:schemas-microsoft-com:office:office" xmlns:oel="http://schemas.microsoft.com/office/2019/extlst" xmlns:r="http://schemas.openxmlformats.org/officeDocument/2006/relationships" xmlns:m="http://schemas.openxmlformats.org/officeDocument/2006/math" xmlns:v="urn:schemas-microsoft-com:vml" xmlns:wp14="http://schemas.microsoft.com/office/word/2010/wordprocessingDrawing" xmlns:wp="http://schemas.openxmlformats.org/drawingml/2006/wordprocessingDrawing" xmlns:w10="urn:schemas-microsoft-com:office:word" xmlns:w="http://schemas.openxmlformats.org/wordprocessingml/2006/main" xmlns:w14="http://schemas.microsoft.com/office/word/2010/wordml" xmlns:w15="http://schemas.microsoft.com/office/word/2012/wordml" xmlns:w16cex="http://schemas.microsoft.com/office/word/2018/wordml/cex" xmlns:w16cid="http://schemas.microsoft.com/office/word/2016/wordml/cid" xmlns:w16="http://schemas.microsoft.com/office/word/2018/wordml" xmlns:w16sdtdh="http://schemas.microsoft.com/office/word/2020/wordml/sdtdatahash" xmlns:w16se="http://schemas.microsoft.com/office/word/2015/wordml/symex" xmlns:wpg="http://schemas.microsoft.com/office/word/2010/wordprocessingGroup" xmlns:wpi="http://schemas.microsoft.com/office/word/2010/wordprocessingInk" xmlns:wne="http://schemas.microsoft.com/office/word/2006/wordml" xmlns:wps="http://schemas.microsoft.com/office/word/2010/wordprocessingShape" mc:Ignorable="w14 w15 w16se w16cid w16 w16cex w16sdtdh wp14">
   <w:endnote w:type="separator" w:id="-1">
     <w:p>
       <w:pPr>
@@ -852,7 +983,7 @@
 </file>
 
 <file path=word/footnotes.xml><?xml version="1.0" encoding="utf-8"?>
-<w:footnotes xmlns:wpc="http://schemas.microsoft.com/office/word/2010/wordprocessingCanvas" xmlns:cx="http://schemas.microsoft.com/office/drawing/2014/chartex" xmlns:cx1="http://schemas.microsoft.com/office/drawing/2015/9/8/chartex" xmlns:mc="http://schemas.openxmlformats.org/markup-compatibility/2006" xmlns:o="urn:schemas-microsoft-com:office:office" xmlns:r="http://schemas.openxmlformats.org/officeDocument/2006/relationships" xmlns:m="http://schemas.openxmlformats.org/officeDocument/2006/math" xmlns:v="urn:schemas-microsoft-com:vml" xmlns:wp14="http://schemas.microsoft.com/office/word/2010/wordprocessingDrawing" xmlns:wp="http://schemas.openxmlformats.org/drawingml/2006/wordprocessingDrawing" xmlns:w10="urn:schemas-microsoft-com:office:word" xmlns:w="http://schemas.openxmlformats.org/wordprocessingml/2006/main" xmlns:w14="http://schemas.microsoft.com/office/word/2010/wordml" xmlns:w15="http://schemas.microsoft.com/office/word/2012/wordml" xmlns:w16se="http://schemas.microsoft.com/office/word/2015/wordml/symex" xmlns:wpg="http://schemas.microsoft.com/office/word/2010/wordprocessingGroup" xmlns:wpi="http://schemas.microsoft.com/office/word/2010/wordprocessingInk" xmlns:wne="http://schemas.microsoft.com/office/word/2006/wordml" xmlns:wps="http://schemas.microsoft.com/office/word/2010/wordprocessingShape" mc:Ignorable="w14 w15 w16se wp14">
+<w:footnotes xmlns:wpc="http://schemas.microsoft.com/office/word/2010/wordprocessingCanvas" xmlns:cx="http://schemas.microsoft.com/office/drawing/2014/chartex" xmlns:cx1="http://schemas.microsoft.com/office/drawing/2015/9/8/chartex" xmlns:cx2="http://schemas.microsoft.com/office/drawing/2015/10/21/chartex" xmlns:cx3="http://schemas.microsoft.com/office/drawing/2016/5/9/chartex" xmlns:cx4="http://schemas.microsoft.com/office/drawing/2016/5/10/chartex" xmlns:cx5="http://schemas.microsoft.com/office/drawing/2016/5/11/chartex" xmlns:cx6="http://schemas.microsoft.com/office/drawing/2016/5/12/chartex" xmlns:cx7="http://schemas.microsoft.com/office/drawing/2016/5/13/chartex" xmlns:cx8="http://schemas.microsoft.com/office/drawing/2016/5/14/chartex" xmlns:mc="http://schemas.openxmlformats.org/markup-compatibility/2006" xmlns:aink="http://schemas.microsoft.com/office/drawing/2016/ink" xmlns:am3d="http://schemas.microsoft.com/office/drawing/2017/model3d" xmlns:o="urn:schemas-microsoft-com:office:office" xmlns:oel="http://schemas.microsoft.com/office/2019/extlst" xmlns:r="http://schemas.openxmlformats.org/officeDocument/2006/relationships" xmlns:m="http://schemas.openxmlformats.org/officeDocument/2006/math" xmlns:v="urn:schemas-microsoft-com:vml" xmlns:wp14="http://schemas.microsoft.com/office/word/2010/wordprocessingDrawing" xmlns:wp="http://schemas.openxmlformats.org/drawingml/2006/wordprocessingDrawing" xmlns:w10="urn:schemas-microsoft-com:office:word" xmlns:w="http://schemas.openxmlformats.org/wordprocessingml/2006/main" xmlns:w14="http://schemas.microsoft.com/office/word/2010/wordml" xmlns:w15="http://schemas.microsoft.com/office/word/2012/wordml" xmlns:w16cex="http://schemas.microsoft.com/office/word/2018/wordml/cex" xmlns:w16cid="http://schemas.microsoft.com/office/word/2016/wordml/cid" xmlns:w16="http://schemas.microsoft.com/office/word/2018/wordml" xmlns:w16sdtdh="http://schemas.microsoft.com/office/word/2020/wordml/sdtdatahash" xmlns:w16se="http://schemas.microsoft.com/office/word/2015/wordml/symex" xmlns:wpg="http://schemas.microsoft.com/office/word/2010/wordprocessingGroup" xmlns:wpi="http://schemas.microsoft.com/office/word/2010/wordprocessingInk" xmlns:wne="http://schemas.microsoft.com/office/word/2006/wordml" xmlns:wps="http://schemas.microsoft.com/office/word/2010/wordprocessingShape" mc:Ignorable="w14 w15 w16se w16cid w16 w16cex w16sdtdh wp14">
   <w:footnote w:type="separator" w:id="-1">
     <w:p>
       <w:pPr>
@@ -877,7 +1008,7 @@
 </file>
 
 <file path=word/header1.xml><?xml version="1.0" encoding="utf-8"?>
-<w:hdr xmlns:wpc="http://schemas.microsoft.com/office/word/2010/wordprocessingCanvas" xmlns:cx="http://schemas.microsoft.com/office/drawing/2014/chartex" xmlns:cx1="http://schemas.microsoft.com/office/drawing/2015/9/8/chartex" xmlns:mc="http://schemas.openxmlformats.org/markup-compatibility/2006" xmlns:o="urn:schemas-microsoft-com:office:office" xmlns:r="http://schemas.openxmlformats.org/officeDocument/2006/relationships" xmlns:m="http://schemas.openxmlformats.org/officeDocument/2006/math" xmlns:v="urn:schemas-microsoft-com:vml" xmlns:wp14="http://schemas.microsoft.com/office/word/2010/wordprocessingDrawing" xmlns:wp="http://schemas.openxmlformats.org/drawingml/2006/wordprocessingDrawing" xmlns:w10="urn:schemas-microsoft-com:office:word" xmlns:w="http://schemas.openxmlformats.org/wordprocessingml/2006/main" xmlns:w14="http://schemas.microsoft.com/office/word/2010/wordml" xmlns:w15="http://schemas.microsoft.com/office/word/2012/wordml" xmlns:w16se="http://schemas.microsoft.com/office/word/2015/wordml/symex" xmlns:wpg="http://schemas.microsoft.com/office/word/2010/wordprocessingGroup" xmlns:wpi="http://schemas.microsoft.com/office/word/2010/wordprocessingInk" xmlns:wne="http://schemas.microsoft.com/office/word/2006/wordml" xmlns:wps="http://schemas.microsoft.com/office/word/2010/wordprocessingShape" mc:Ignorable="w14 w15 w16se wp14">
+<w:hdr xmlns:wpc="http://schemas.microsoft.com/office/word/2010/wordprocessingCanvas" xmlns:cx="http://schemas.microsoft.com/office/drawing/2014/chartex" xmlns:cx1="http://schemas.microsoft.com/office/drawing/2015/9/8/chartex" xmlns:cx2="http://schemas.microsoft.com/office/drawing/2015/10/21/chartex" xmlns:cx3="http://schemas.microsoft.com/office/drawing/2016/5/9/chartex" xmlns:cx4="http://schemas.microsoft.com/office/drawing/2016/5/10/chartex" xmlns:cx5="http://schemas.microsoft.com/office/drawing/2016/5/11/chartex" xmlns:cx6="http://schemas.microsoft.com/office/drawing/2016/5/12/chartex" xmlns:cx7="http://schemas.microsoft.com/office/drawing/2016/5/13/chartex" xmlns:cx8="http://schemas.microsoft.com/office/drawing/2016/5/14/chartex" xmlns:mc="http://schemas.openxmlformats.org/markup-compatibility/2006" xmlns:aink="http://schemas.microsoft.com/office/drawing/2016/ink" xmlns:am3d="http://schemas.microsoft.com/office/drawing/2017/model3d" xmlns:o="urn:schemas-microsoft-com:office:office" xmlns:oel="http://schemas.microsoft.com/office/2019/extlst" xmlns:r="http://schemas.openxmlformats.org/officeDocument/2006/relationships" xmlns:m="http://schemas.openxmlformats.org/officeDocument/2006/math" xmlns:v="urn:schemas-microsoft-com:vml" xmlns:wp14="http://schemas.microsoft.com/office/word/2010/wordprocessingDrawing" xmlns:wp="http://schemas.openxmlformats.org/drawingml/2006/wordprocessingDrawing" xmlns:w10="urn:schemas-microsoft-com:office:word" xmlns:w="http://schemas.openxmlformats.org/wordprocessingml/2006/main" xmlns:w14="http://schemas.microsoft.com/office/word/2010/wordml" xmlns:w15="http://schemas.microsoft.com/office/word/2012/wordml" xmlns:w16cex="http://schemas.microsoft.com/office/word/2018/wordml/cex" xmlns:w16cid="http://schemas.microsoft.com/office/word/2016/wordml/cid" xmlns:w16="http://schemas.microsoft.com/office/word/2018/wordml" xmlns:w16sdtdh="http://schemas.microsoft.com/office/word/2020/wordml/sdtdatahash" xmlns:w16se="http://schemas.microsoft.com/office/word/2015/wordml/symex" xmlns:wpg="http://schemas.microsoft.com/office/word/2010/wordprocessingGroup" xmlns:wpi="http://schemas.microsoft.com/office/word/2010/wordprocessingInk" xmlns:wne="http://schemas.microsoft.com/office/word/2006/wordml" xmlns:wps="http://schemas.microsoft.com/office/word/2010/wordprocessingShape" mc:Ignorable="w14 w15 w16se w16cid w16 w16cex w16sdtdh wp14">
   <w:p>
     <w:pPr>
       <w:pStyle w:val="Encabezado"/>
@@ -901,7 +1032,7 @@
 </file>
 
 <file path=word/styles.xml><?xml version="1.0" encoding="utf-8"?>
-<w:styles xmlns:mc="http://schemas.openxmlformats.org/markup-compatibility/2006" xmlns:r="http://schemas.openxmlformats.org/officeDocument/2006/relationships" xmlns:w="http://schemas.openxmlformats.org/wordprocessingml/2006/main" xmlns:w14="http://schemas.microsoft.com/office/word/2010/wordml" xmlns:w15="http://schemas.microsoft.com/office/word/2012/wordml" xmlns:w16se="http://schemas.microsoft.com/office/word/2015/wordml/symex" mc:Ignorable="w14 w15 w16se">
+<w:styles xmlns:mc="http://schemas.openxmlformats.org/markup-compatibility/2006" xmlns:r="http://schemas.openxmlformats.org/officeDocument/2006/relationships" xmlns:w="http://schemas.openxmlformats.org/wordprocessingml/2006/main" xmlns:w14="http://schemas.microsoft.com/office/word/2010/wordml" xmlns:w15="http://schemas.microsoft.com/office/word/2012/wordml" xmlns:w16cex="http://schemas.microsoft.com/office/word/2018/wordml/cex" xmlns:w16cid="http://schemas.microsoft.com/office/word/2016/wordml/cid" xmlns:w16="http://schemas.microsoft.com/office/word/2018/wordml" xmlns:w16sdtdh="http://schemas.microsoft.com/office/word/2020/wordml/sdtdatahash" xmlns:w16se="http://schemas.microsoft.com/office/word/2015/wordml/symex" mc:Ignorable="w14 w15 w16se w16cid w16 w16cex w16sdtdh">
   <w:docDefaults>
     <w:rPrDefault>
       <w:rPr>
@@ -917,7 +1048,7 @@
       </w:pPr>
     </w:pPrDefault>
   </w:docDefaults>
-  <w:latentStyles w:defLockedState="0" w:defUIPriority="99" w:defSemiHidden="0" w:defUnhideWhenUsed="0" w:defQFormat="0" w:count="371">
+  <w:latentStyles w:defLockedState="0" w:defUIPriority="99" w:defSemiHidden="0" w:defUnhideWhenUsed="0" w:defQFormat="0" w:count="376">
     <w:lsdException w:name="Normal" w:uiPriority="0" w:qFormat="1"/>
     <w:lsdException w:name="heading 1" w:uiPriority="9" w:qFormat="1"/>
     <w:lsdException w:name="heading 2" w:semiHidden="1" w:uiPriority="9" w:unhideWhenUsed="1" w:qFormat="1"/>
@@ -1023,7 +1154,6 @@
     <w:lsdException w:name="HTML Sample" w:semiHidden="1" w:unhideWhenUsed="1"/>
     <w:lsdException w:name="HTML Typewriter" w:semiHidden="1" w:unhideWhenUsed="1"/>
     <w:lsdException w:name="HTML Variable" w:semiHidden="1" w:unhideWhenUsed="1"/>
-    <w:lsdException w:name="Normal Table" w:semiHidden="1" w:unhideWhenUsed="1"/>
     <w:lsdException w:name="annotation subject" w:semiHidden="1" w:unhideWhenUsed="1"/>
     <w:lsdException w:name="No List" w:semiHidden="1" w:unhideWhenUsed="1"/>
     <w:lsdException w:name="Outline List 1" w:semiHidden="1" w:unhideWhenUsed="1"/>
@@ -1066,11 +1196,8 @@
     <w:lsdException w:name="Table Contemporary" w:semiHidden="1" w:unhideWhenUsed="1"/>
     <w:lsdException w:name="Table Elegant" w:semiHidden="1" w:unhideWhenUsed="1"/>
     <w:lsdException w:name="Table Professional" w:semiHidden="1" w:unhideWhenUsed="1"/>
-    <w:lsdException w:name="Table Subtle 1" w:semiHidden="1" w:unhideWhenUsed="1"/>
     <w:lsdException w:name="Table Subtle 2" w:semiHidden="1" w:unhideWhenUsed="1"/>
     <w:lsdException w:name="Table Web 1" w:semiHidden="1" w:unhideWhenUsed="1"/>
-    <w:lsdException w:name="Table Web 2" w:semiHidden="1" w:unhideWhenUsed="1"/>
-    <w:lsdException w:name="Table Web 3" w:semiHidden="1" w:unhideWhenUsed="1"/>
     <w:lsdException w:name="Balloon Text" w:semiHidden="1" w:unhideWhenUsed="1"/>
     <w:lsdException w:name="Table Grid" w:uiPriority="39"/>
     <w:lsdException w:name="Table Theme" w:semiHidden="1" w:unhideWhenUsed="1"/>
@@ -1289,6 +1416,11 @@
     <w:lsdException w:name="List Table 5 Dark Accent 6" w:uiPriority="50"/>
     <w:lsdException w:name="List Table 6 Colorful Accent 6" w:uiPriority="51"/>
     <w:lsdException w:name="List Table 7 Colorful Accent 6" w:uiPriority="52"/>
+    <w:lsdException w:name="Mention" w:semiHidden="1" w:unhideWhenUsed="1"/>
+    <w:lsdException w:name="Smart Hyperlink" w:semiHidden="1" w:unhideWhenUsed="1"/>
+    <w:lsdException w:name="Hashtag" w:semiHidden="1" w:unhideWhenUsed="1"/>
+    <w:lsdException w:name="Unresolved Mention" w:semiHidden="1" w:unhideWhenUsed="1"/>
+    <w:lsdException w:name="Smart Link" w:semiHidden="1" w:unhideWhenUsed="1"/>
   </w:latentStyles>
   <w:style w:type="paragraph" w:default="1" w:styleId="Normal">
     <w:name w:val="Normal"/>
@@ -1297,6 +1429,7 @@
   <w:style w:type="character" w:default="1" w:styleId="Fuentedeprrafopredeter">
     <w:name w:val="Default Paragraph Font"/>
     <w:uiPriority w:val="1"/>
+    <w:semiHidden/>
     <w:unhideWhenUsed/>
   </w:style>
   <w:style w:type="table" w:default="1" w:styleId="Tablanormal">
@@ -1385,6 +1518,18 @@
     <w:rPr>
       <w:color w:val="954F72" w:themeColor="followedHyperlink"/>
       <w:u w:val="single"/>
+    </w:rPr>
+  </w:style>
+  <w:style w:type="character" w:styleId="Mencinsinresolver">
+    <w:name w:val="Unresolved Mention"/>
+    <w:basedOn w:val="Fuentedeprrafopredeter"/>
+    <w:uiPriority w:val="99"/>
+    <w:semiHidden/>
+    <w:unhideWhenUsed/>
+    <w:rsid w:val="00EB6F13"/>
+    <w:rPr>
+      <w:color w:val="605E5C"/>
+      <w:shd w:val="clear" w:color="auto" w:fill="E1DFDD"/>
     </w:rPr>
   </w:style>
 </w:styles>

</xml_diff>

<commit_message>
Update powerpoint y bakcend
</commit_message>
<xml_diff>
--- a/Informe Final/Informe Final del Proyecto.docx
+++ b/Informe Final/Informe Final del Proyecto.docx
@@ -894,32 +894,100 @@
       <w:pPr>
         <w:jc w:val="center"/>
         <w:rPr>
-          <w:color w:val="FF0000"/>
-          <w:sz w:val="32"/>
-          <w:szCs w:val="32"/>
-        </w:rPr>
-      </w:pPr>
+          <w:rStyle w:val="Hipervnculo"/>
+          <w:sz w:val="32"/>
+          <w:szCs w:val="32"/>
+        </w:rPr>
+      </w:pPr>
+      <w:r>
+        <w:rPr>
+          <w:sz w:val="32"/>
+          <w:szCs w:val="32"/>
+        </w:rPr>
+        <w:fldChar w:fldCharType="begin"/>
+      </w:r>
+      <w:r>
+        <w:rPr>
+          <w:sz w:val="32"/>
+          <w:szCs w:val="32"/>
+        </w:rPr>
+        <w:instrText xml:space="preserve"> HYPERLINK "https://youtu.be/aTQWebt6V4o" </w:instrText>
+      </w:r>
+      <w:r>
+        <w:rPr>
+          <w:sz w:val="32"/>
+          <w:szCs w:val="32"/>
+        </w:rPr>
+      </w:r>
+      <w:r>
+        <w:rPr>
+          <w:sz w:val="32"/>
+          <w:szCs w:val="32"/>
+        </w:rPr>
+        <w:fldChar w:fldCharType="separate"/>
+      </w:r>
+      <w:proofErr w:type="gramStart"/>
+      <w:r>
+        <w:rPr>
+          <w:rStyle w:val="Hipervnculo"/>
+          <w:sz w:val="32"/>
+          <w:szCs w:val="32"/>
+        </w:rPr>
+        <w:t>Link</w:t>
+      </w:r>
+      <w:proofErr w:type="gramEnd"/>
+      <w:r>
+        <w:rPr>
+          <w:rStyle w:val="Hipervnculo"/>
+          <w:sz w:val="32"/>
+          <w:szCs w:val="32"/>
+        </w:rPr>
+        <w:t xml:space="preserve"> / Video de presentación (</w:t>
+      </w:r>
+      <w:proofErr w:type="spellStart"/>
+      <w:r>
+        <w:rPr>
+          <w:rStyle w:val="Hipervnculo"/>
+          <w:sz w:val="32"/>
+          <w:szCs w:val="32"/>
+        </w:rPr>
+        <w:t>elevator</w:t>
+      </w:r>
+      <w:proofErr w:type="spellEnd"/>
+      <w:r>
+        <w:rPr>
+          <w:rStyle w:val="Hipervnculo"/>
+          <w:sz w:val="32"/>
+          <w:szCs w:val="32"/>
+        </w:rPr>
+        <w:t xml:space="preserve"> pitch) en inglé</w:t>
+      </w:r>
+      <w:r>
+        <w:rPr>
+          <w:rStyle w:val="Hipervnculo"/>
+          <w:sz w:val="32"/>
+          <w:szCs w:val="32"/>
+        </w:rPr>
+        <w:t>s</w:t>
+      </w:r>
+    </w:p>
+    <w:p>
+      <w:pPr>
+        <w:jc w:val="center"/>
+        <w:rPr>
+          <w:color w:val="FF0000"/>
+          <w:sz w:val="32"/>
+          <w:szCs w:val="32"/>
+        </w:rPr>
+      </w:pPr>
+      <w:r>
+        <w:rPr>
+          <w:sz w:val="32"/>
+          <w:szCs w:val="32"/>
+        </w:rPr>
+        <w:fldChar w:fldCharType="end"/>
+      </w:r>
       <w:hyperlink r:id="rId12" w:history="1">
-        <w:r>
-          <w:rPr>
-            <w:rStyle w:val="Hipervnculo"/>
-            <w:sz w:val="32"/>
-            <w:szCs w:val="32"/>
-          </w:rPr>
-          <w:t>Link / Video de presentación (elevator pitch) en inglés</w:t>
-        </w:r>
-      </w:hyperlink>
-    </w:p>
-    <w:p>
-      <w:pPr>
-        <w:jc w:val="center"/>
-        <w:rPr>
-          <w:color w:val="FF0000"/>
-          <w:sz w:val="32"/>
-          <w:szCs w:val="32"/>
-        </w:rPr>
-      </w:pPr>
-      <w:hyperlink r:id="rId13" w:history="1">
         <w:r>
           <w:rPr>
             <w:rStyle w:val="Hipervnculo"/>
@@ -941,7 +1009,7 @@
       </w:pPr>
     </w:p>
     <w:sectPr>
-      <w:headerReference w:type="default" r:id="rId14"/>
+      <w:headerReference w:type="default" r:id="rId13"/>
       <w:pgSz w:w="11906" w:h="16838"/>
       <w:pgMar w:top="1417" w:right="1701" w:bottom="1417" w:left="1701" w:header="708" w:footer="708" w:gutter="0"/>
       <w:pgBorders w:offsetFrom="page">
@@ -1154,6 +1222,7 @@
     <w:lsdException w:name="HTML Sample" w:semiHidden="1" w:unhideWhenUsed="1"/>
     <w:lsdException w:name="HTML Typewriter" w:semiHidden="1" w:unhideWhenUsed="1"/>
     <w:lsdException w:name="HTML Variable" w:semiHidden="1" w:unhideWhenUsed="1"/>
+    <w:lsdException w:name="Normal Table" w:semiHidden="1" w:unhideWhenUsed="1"/>
     <w:lsdException w:name="annotation subject" w:semiHidden="1" w:unhideWhenUsed="1"/>
     <w:lsdException w:name="No List" w:semiHidden="1" w:unhideWhenUsed="1"/>
     <w:lsdException w:name="Outline List 1" w:semiHidden="1" w:unhideWhenUsed="1"/>
@@ -1196,8 +1265,11 @@
     <w:lsdException w:name="Table Contemporary" w:semiHidden="1" w:unhideWhenUsed="1"/>
     <w:lsdException w:name="Table Elegant" w:semiHidden="1" w:unhideWhenUsed="1"/>
     <w:lsdException w:name="Table Professional" w:semiHidden="1" w:unhideWhenUsed="1"/>
+    <w:lsdException w:name="Table Subtle 1" w:semiHidden="1" w:unhideWhenUsed="1"/>
     <w:lsdException w:name="Table Subtle 2" w:semiHidden="1" w:unhideWhenUsed="1"/>
     <w:lsdException w:name="Table Web 1" w:semiHidden="1" w:unhideWhenUsed="1"/>
+    <w:lsdException w:name="Table Web 2" w:semiHidden="1" w:unhideWhenUsed="1"/>
+    <w:lsdException w:name="Table Web 3" w:semiHidden="1" w:unhideWhenUsed="1"/>
     <w:lsdException w:name="Balloon Text" w:semiHidden="1" w:unhideWhenUsed="1"/>
     <w:lsdException w:name="Table Grid" w:uiPriority="39"/>
     <w:lsdException w:name="Table Theme" w:semiHidden="1" w:unhideWhenUsed="1"/>

</xml_diff>